<commit_message>
time to try full NE grapes
</commit_message>
<xml_diff>
--- a/powerpoint equations.docx
+++ b/powerpoint equations.docx
@@ -4,9 +4,243 @@
   <w:body>
     <w:p>
       <w:pPr>
+        <w:numPr>
+          <w:ilvl w:val="0"/>
+          <w:numId w:val="1"/>
+        </w:numPr>
+        <w:shd w:val="clear" w:color="auto" w:fill="FEFEFB"/>
+        <w:spacing w:afterAutospacing="1"/>
+        <w:ind w:left="1170"/>
+        <w:textAlignment w:val="baseline"/>
+        <w:rPr>
+          <w:rFonts w:ascii="inherit" w:eastAsia="Times New Roman" w:hAnsi="inherit" w:cs="Segoe UI"/>
+          <w:color w:val="232629"/>
+          <w:sz w:val="23"/>
+          <w:szCs w:val="23"/>
+          <w:lang w:eastAsia="en-GB"/>
+        </w:rPr>
+      </w:pPr>
+      <w:r>
+        <w:rPr>
+          <w:rFonts w:ascii="inherit" w:eastAsia="Times New Roman" w:hAnsi="inherit" w:cs="Segoe UI"/>
+          <w:color w:val="232629"/>
+          <w:sz w:val="23"/>
+          <w:szCs w:val="23"/>
+          <w:lang w:eastAsia="en-GB"/>
+        </w:rPr>
+        <w:t>Open Equation Editor (</w:t>
+      </w:r>
+      <w:r>
+        <w:rPr>
+          <w:rFonts w:ascii="var(--ff-sans)" w:eastAsia="Times New Roman" w:hAnsi="var(--ff-sans)" w:cs="Courier New"/>
+          <w:color w:val="232629"/>
+          <w:sz w:val="20"/>
+          <w:szCs w:val="20"/>
+          <w:lang w:eastAsia="en-GB"/>
+        </w:rPr>
+        <w:t>ctrl</w:t>
+      </w:r>
+      <w:r>
+        <w:rPr>
+          <w:rFonts w:ascii="inherit" w:eastAsia="Times New Roman" w:hAnsi="inherit" w:cs="Segoe UI"/>
+          <w:color w:val="232629"/>
+          <w:sz w:val="23"/>
+          <w:szCs w:val="23"/>
+          <w:lang w:eastAsia="en-GB"/>
+        </w:rPr>
+        <w:t> + </w:t>
+      </w:r>
+      <w:r>
+        <w:rPr>
+          <w:rFonts w:ascii="var(--ff-sans)" w:eastAsia="Times New Roman" w:hAnsi="var(--ff-sans)" w:cs="Courier New"/>
+          <w:color w:val="232629"/>
+          <w:sz w:val="20"/>
+          <w:szCs w:val="20"/>
+          <w:lang w:eastAsia="en-GB"/>
+        </w:rPr>
+        <w:t>=</w:t>
+      </w:r>
+      <w:r>
+        <w:rPr>
+          <w:rFonts w:ascii="inherit" w:eastAsia="Times New Roman" w:hAnsi="inherit" w:cs="Segoe UI"/>
+          <w:color w:val="232629"/>
+          <w:sz w:val="23"/>
+          <w:szCs w:val="23"/>
+          <w:lang w:eastAsia="en-GB"/>
+        </w:rPr>
+        <w:t>), and select the </w:t>
+      </w:r>
+      <w:proofErr w:type="gramStart"/>
+      <w:r>
+        <w:rPr>
+          <w:rFonts w:ascii="var(--ff-mono)" w:eastAsia="Times New Roman" w:hAnsi="var(--ff-mono)" w:cs="Courier New"/>
+          <w:color w:val="232629"/>
+          <w:sz w:val="20"/>
+          <w:szCs w:val="20"/>
+          <w:bdr w:val="none" w:sz="0" w:space="0" w:color="auto" w:frame="1"/>
+          <w:lang w:eastAsia="en-GB"/>
+        </w:rPr>
+        <w:t>{}LaTeX</w:t>
+      </w:r>
+      <w:proofErr w:type="gramEnd"/>
+      <w:r>
+        <w:rPr>
+          <w:rFonts w:ascii="inherit" w:eastAsia="Times New Roman" w:hAnsi="inherit" w:cs="Segoe UI"/>
+          <w:color w:val="232629"/>
+          <w:sz w:val="23"/>
+          <w:szCs w:val="23"/>
+          <w:lang w:eastAsia="en-GB"/>
+        </w:rPr>
+        <w:t> option,</w:t>
+      </w:r>
+    </w:p>
+    <w:p>
+      <w:pPr>
+        <w:numPr>
+          <w:ilvl w:val="0"/>
+          <w:numId w:val="1"/>
+        </w:numPr>
+        <w:shd w:val="clear" w:color="auto" w:fill="FEFEFB"/>
+        <w:spacing w:afterAutospacing="1"/>
+        <w:ind w:left="1170"/>
+        <w:textAlignment w:val="baseline"/>
+        <w:rPr>
+          <w:rFonts w:ascii="inherit" w:eastAsia="Times New Roman" w:hAnsi="inherit" w:cs="Segoe UI"/>
+          <w:color w:val="232629"/>
+          <w:sz w:val="23"/>
+          <w:szCs w:val="23"/>
+          <w:lang w:eastAsia="en-GB"/>
+        </w:rPr>
+      </w:pPr>
+      <w:r>
+        <w:rPr>
+          <w:rFonts w:ascii="inherit" w:eastAsia="Times New Roman" w:hAnsi="inherit" w:cs="Segoe UI"/>
+          <w:color w:val="232629"/>
+          <w:sz w:val="23"/>
+          <w:szCs w:val="23"/>
+          <w:lang w:eastAsia="en-GB"/>
+        </w:rPr>
+        <w:t xml:space="preserve">Paste (as text) your LaTeX code. </w:t>
+      </w:r>
+      <w:proofErr w:type="gramStart"/>
+      <w:r>
+        <w:rPr>
+          <w:rFonts w:ascii="inherit" w:eastAsia="Times New Roman" w:hAnsi="inherit" w:cs="Segoe UI"/>
+          <w:color w:val="232629"/>
+          <w:sz w:val="23"/>
+          <w:szCs w:val="23"/>
+          <w:lang w:eastAsia="en-GB"/>
+        </w:rPr>
+        <w:t>( e.g.</w:t>
+      </w:r>
+      <w:proofErr w:type="gramEnd"/>
+      <w:r>
+        <w:rPr>
+          <w:rFonts w:ascii="inherit" w:eastAsia="Times New Roman" w:hAnsi="inherit" w:cs="Segoe UI"/>
+          <w:color w:val="232629"/>
+          <w:sz w:val="23"/>
+          <w:szCs w:val="23"/>
+          <w:lang w:eastAsia="en-GB"/>
+        </w:rPr>
+        <w:t>: </w:t>
+      </w:r>
+      <w:r>
+        <w:rPr>
+          <w:rFonts w:ascii="var(--ff-mono)" w:eastAsia="Times New Roman" w:hAnsi="var(--ff-mono)" w:cs="Courier New"/>
+          <w:color w:val="232629"/>
+          <w:sz w:val="20"/>
+          <w:szCs w:val="20"/>
+          <w:bdr w:val="none" w:sz="0" w:space="0" w:color="auto" w:frame="1"/>
+          <w:lang w:eastAsia="en-GB"/>
+        </w:rPr>
+        <w:t>MSE = \frac{1}{K}\sum_{k=1}^{K} (</w:t>
+      </w:r>
+      <w:proofErr w:type="spellStart"/>
+      <w:r>
+        <w:rPr>
+          <w:rFonts w:ascii="var(--ff-mono)" w:eastAsia="Times New Roman" w:hAnsi="var(--ff-mono)" w:cs="Courier New"/>
+          <w:color w:val="232629"/>
+          <w:sz w:val="20"/>
+          <w:szCs w:val="20"/>
+          <w:bdr w:val="none" w:sz="0" w:space="0" w:color="auto" w:frame="1"/>
+          <w:lang w:eastAsia="en-GB"/>
+        </w:rPr>
+        <w:t>d_k</w:t>
+      </w:r>
+      <w:proofErr w:type="spellEnd"/>
+      <w:r>
+        <w:rPr>
+          <w:rFonts w:ascii="var(--ff-mono)" w:eastAsia="Times New Roman" w:hAnsi="var(--ff-mono)" w:cs="Courier New"/>
+          <w:color w:val="232629"/>
+          <w:sz w:val="20"/>
+          <w:szCs w:val="20"/>
+          <w:bdr w:val="none" w:sz="0" w:space="0" w:color="auto" w:frame="1"/>
+          <w:lang w:eastAsia="en-GB"/>
+        </w:rPr>
+        <w:t xml:space="preserve"> - \hat{d}_k)^2</w:t>
+      </w:r>
+      <w:r>
+        <w:rPr>
+          <w:rFonts w:ascii="inherit" w:eastAsia="Times New Roman" w:hAnsi="inherit" w:cs="Segoe UI"/>
+          <w:color w:val="232629"/>
+          <w:sz w:val="23"/>
+          <w:szCs w:val="23"/>
+          <w:lang w:eastAsia="en-GB"/>
+        </w:rPr>
+        <w:t>)</w:t>
+      </w:r>
+    </w:p>
+    <w:p>
+      <w:pPr>
+        <w:numPr>
+          <w:ilvl w:val="0"/>
+          <w:numId w:val="1"/>
+        </w:numPr>
+        <w:shd w:val="clear" w:color="auto" w:fill="FEFEFB"/>
+        <w:ind w:left="1170"/>
+        <w:textAlignment w:val="baseline"/>
+        <w:rPr>
+          <w:rFonts w:ascii="inherit" w:eastAsia="Times New Roman" w:hAnsi="inherit" w:cs="Segoe UI"/>
+          <w:color w:val="232629"/>
+          <w:sz w:val="23"/>
+          <w:szCs w:val="23"/>
+          <w:lang w:eastAsia="en-GB"/>
+        </w:rPr>
+      </w:pPr>
+      <w:r>
+        <w:rPr>
+          <w:rFonts w:ascii="inherit" w:eastAsia="Times New Roman" w:hAnsi="inherit" w:cs="Segoe UI"/>
+          <w:color w:val="232629"/>
+          <w:sz w:val="23"/>
+          <w:szCs w:val="23"/>
+          <w:lang w:eastAsia="en-GB"/>
+        </w:rPr>
+        <w:t>Hit </w:t>
+      </w:r>
+      <w:r>
+        <w:rPr>
+          <w:rFonts w:ascii="var(--ff-sans)" w:eastAsia="Times New Roman" w:hAnsi="var(--ff-sans)" w:cs="Courier New"/>
+          <w:color w:val="232629"/>
+          <w:sz w:val="20"/>
+          <w:szCs w:val="20"/>
+          <w:lang w:eastAsia="en-GB"/>
+        </w:rPr>
+        <w:t>Enter</w:t>
+      </w:r>
+    </w:p>
+    <w:p>
+      <w:pPr>
+        <w:rPr>
+          <w:rFonts w:ascii="Times New Roman" w:eastAsia="Times New Roman" w:hAnsi="Times New Roman" w:cs="Times New Roman"/>
+          <w:lang w:eastAsia="en-GB"/>
+        </w:rPr>
+      </w:pPr>
+    </w:p>
+    <w:p>
+      <w:pPr>
         <w:rPr>
           <w:rFonts w:ascii="Cambria Math" w:eastAsiaTheme="minorEastAsia" w:hAnsi="Cambria Math"/>
-          <w:vertAlign w:val="subscript"/>
+          <w:vertAlign w:val="superscript"/>
           <w:oMath/>
         </w:rPr>
       </w:pPr>
@@ -392,9 +626,502 @@
           <w:vertAlign w:val="subscript"/>
         </w:rPr>
       </w:pPr>
+      <m:oMathPara>
+        <m:oMath>
+          <m:r>
+            <w:rPr>
+              <w:rFonts w:ascii="Cambria Math" w:eastAsiaTheme="minorEastAsia" w:hAnsi="Cambria Math"/>
+              <w:vertAlign w:val="subscript"/>
+            </w:rPr>
+            <m:t>=</m:t>
+          </m:r>
+        </m:oMath>
+      </m:oMathPara>
+    </w:p>
+    <w:p>
+      <w:pPr>
+        <w:rPr>
+          <w:rFonts w:eastAsiaTheme="minorEastAsia"/>
+          <w:vertAlign w:val="subscript"/>
+        </w:rPr>
+      </w:pPr>
+    </w:p>
+    <w:p>
+      <w:pPr>
+        <w:rPr>
+          <w:rFonts w:eastAsiaTheme="minorEastAsia"/>
+          <w:vertAlign w:val="subscript"/>
+        </w:rPr>
+      </w:pPr>
+      <m:oMathPara>
+        <m:oMath>
+          <m:d>
+            <m:dPr>
+              <m:begChr m:val="|"/>
+              <m:endChr m:val="⟩"/>
+              <m:ctrlPr>
+                <w:rPr>
+                  <w:rFonts w:ascii="Cambria Math" w:eastAsiaTheme="minorEastAsia" w:hAnsi="Cambria Math"/>
+                  <w:i/>
+                  <w:vertAlign w:val="subscript"/>
+                </w:rPr>
+              </m:ctrlPr>
+            </m:dPr>
+            <m:e>
+              <m:r>
+                <m:rPr>
+                  <m:sty m:val="p"/>
+                </m:rPr>
+                <w:rPr>
+                  <w:rFonts w:ascii="Cambria Math" w:eastAsiaTheme="minorEastAsia" w:hAnsi="Cambria Math"/>
+                  <w:vertAlign w:val="subscript"/>
+                </w:rPr>
+                <m:t>ψ</m:t>
+              </m:r>
+              <m:ctrlPr>
+                <w:rPr>
+                  <w:rFonts w:ascii="Cambria Math" w:eastAsiaTheme="minorEastAsia" w:hAnsi="Cambria Math"/>
+                  <w:vertAlign w:val="subscript"/>
+                </w:rPr>
+              </m:ctrlPr>
+            </m:e>
+          </m:d>
+          <m:r>
+            <w:rPr>
+              <w:rFonts w:ascii="Cambria Math" w:eastAsiaTheme="minorEastAsia" w:hAnsi="Cambria Math"/>
+              <w:vertAlign w:val="subscript"/>
+            </w:rPr>
+            <m:t>=</m:t>
+          </m:r>
+          <m:sSub>
+            <m:sSubPr>
+              <m:ctrlPr>
+                <w:rPr>
+                  <w:rFonts w:ascii="Cambria Math" w:eastAsiaTheme="minorEastAsia" w:hAnsi="Cambria Math"/>
+                  <w:i/>
+                  <w:vertAlign w:val="subscript"/>
+                </w:rPr>
+              </m:ctrlPr>
+            </m:sSubPr>
+            <m:e>
+              <m:d>
+                <m:dPr>
+                  <m:begChr m:val="|"/>
+                  <m:endChr m:val="⟩"/>
+                  <m:ctrlPr>
+                    <w:rPr>
+                      <w:rFonts w:ascii="Cambria Math" w:eastAsiaTheme="minorEastAsia" w:hAnsi="Cambria Math"/>
+                      <w:i/>
+                      <w:vertAlign w:val="subscript"/>
+                    </w:rPr>
+                  </m:ctrlPr>
+                </m:dPr>
+                <m:e>
+                  <m:r>
+                    <m:rPr>
+                      <m:sty m:val="p"/>
+                    </m:rPr>
+                    <w:rPr>
+                      <w:rFonts w:ascii="Cambria Math" w:eastAsiaTheme="minorEastAsia" w:hAnsi="Cambria Math"/>
+                      <w:vertAlign w:val="subscript"/>
+                    </w:rPr>
+                    <m:t>ψ</m:t>
+                  </m:r>
+                  <m:ctrlPr>
+                    <w:rPr>
+                      <w:rFonts w:ascii="Cambria Math" w:eastAsiaTheme="minorEastAsia" w:hAnsi="Cambria Math"/>
+                      <w:vertAlign w:val="subscript"/>
+                    </w:rPr>
+                  </m:ctrlPr>
+                </m:e>
+              </m:d>
+            </m:e>
+            <m:sub>
+              <m:r>
+                <w:rPr>
+                  <w:rFonts w:ascii="Cambria Math" w:eastAsiaTheme="minorEastAsia" w:hAnsi="Cambria Math"/>
+                  <w:vertAlign w:val="subscript"/>
+                </w:rPr>
+                <m:t>n1</m:t>
+              </m:r>
+            </m:sub>
+          </m:sSub>
+          <m:sSub>
+            <m:sSubPr>
+              <m:ctrlPr>
+                <w:rPr>
+                  <w:rFonts w:ascii="Cambria Math" w:eastAsiaTheme="minorEastAsia" w:hAnsi="Cambria Math"/>
+                  <w:i/>
+                  <w:vertAlign w:val="subscript"/>
+                </w:rPr>
+              </m:ctrlPr>
+            </m:sSubPr>
+            <m:e>
+              <m:d>
+                <m:dPr>
+                  <m:begChr m:val="|"/>
+                  <m:endChr m:val="⟩"/>
+                  <m:ctrlPr>
+                    <w:rPr>
+                      <w:rFonts w:ascii="Cambria Math" w:eastAsiaTheme="minorEastAsia" w:hAnsi="Cambria Math"/>
+                      <w:i/>
+                      <w:vertAlign w:val="subscript"/>
+                    </w:rPr>
+                  </m:ctrlPr>
+                </m:dPr>
+                <m:e>
+                  <m:r>
+                    <m:rPr>
+                      <m:sty m:val="p"/>
+                    </m:rPr>
+                    <w:rPr>
+                      <w:rFonts w:ascii="Cambria Math" w:eastAsiaTheme="minorEastAsia" w:hAnsi="Cambria Math"/>
+                      <w:vertAlign w:val="subscript"/>
+                    </w:rPr>
+                    <m:t>ψ</m:t>
+                  </m:r>
+                  <m:ctrlPr>
+                    <w:rPr>
+                      <w:rFonts w:ascii="Cambria Math" w:eastAsiaTheme="minorEastAsia" w:hAnsi="Cambria Math"/>
+                      <w:vertAlign w:val="subscript"/>
+                    </w:rPr>
+                  </m:ctrlPr>
+                </m:e>
+              </m:d>
+            </m:e>
+            <m:sub>
+              <m:r>
+                <w:rPr>
+                  <w:rFonts w:ascii="Cambria Math" w:eastAsiaTheme="minorEastAsia" w:hAnsi="Cambria Math"/>
+                  <w:vertAlign w:val="subscript"/>
+                </w:rPr>
+                <m:t>n2</m:t>
+              </m:r>
+            </m:sub>
+          </m:sSub>
+          <m:sSub>
+            <m:sSubPr>
+              <m:ctrlPr>
+                <w:rPr>
+                  <w:rFonts w:ascii="Cambria Math" w:eastAsiaTheme="minorEastAsia" w:hAnsi="Cambria Math"/>
+                  <w:i/>
+                  <w:vertAlign w:val="subscript"/>
+                </w:rPr>
+              </m:ctrlPr>
+            </m:sSubPr>
+            <m:e>
+              <m:d>
+                <m:dPr>
+                  <m:begChr m:val="|"/>
+                  <m:endChr m:val="⟩"/>
+                  <m:ctrlPr>
+                    <w:rPr>
+                      <w:rFonts w:ascii="Cambria Math" w:eastAsiaTheme="minorEastAsia" w:hAnsi="Cambria Math"/>
+                      <w:i/>
+                      <w:vertAlign w:val="subscript"/>
+                    </w:rPr>
+                  </m:ctrlPr>
+                </m:dPr>
+                <m:e>
+                  <m:r>
+                    <m:rPr>
+                      <m:sty m:val="p"/>
+                    </m:rPr>
+                    <w:rPr>
+                      <w:rFonts w:ascii="Cambria Math" w:eastAsiaTheme="minorEastAsia" w:hAnsi="Cambria Math"/>
+                      <w:vertAlign w:val="subscript"/>
+                    </w:rPr>
+                    <m:t>ψ</m:t>
+                  </m:r>
+                  <m:ctrlPr>
+                    <w:rPr>
+                      <w:rFonts w:ascii="Cambria Math" w:eastAsiaTheme="minorEastAsia" w:hAnsi="Cambria Math"/>
+                      <w:vertAlign w:val="subscript"/>
+                    </w:rPr>
+                  </m:ctrlPr>
+                </m:e>
+              </m:d>
+            </m:e>
+            <m:sub>
+              <m:r>
+                <w:rPr>
+                  <w:rFonts w:ascii="Cambria Math" w:eastAsiaTheme="minorEastAsia" w:hAnsi="Cambria Math"/>
+                  <w:vertAlign w:val="subscript"/>
+                </w:rPr>
+                <m:t>e1</m:t>
+              </m:r>
+            </m:sub>
+          </m:sSub>
+          <m:sSub>
+            <m:sSubPr>
+              <m:ctrlPr>
+                <w:rPr>
+                  <w:rFonts w:ascii="Cambria Math" w:eastAsiaTheme="minorEastAsia" w:hAnsi="Cambria Math"/>
+                  <w:i/>
+                  <w:vertAlign w:val="subscript"/>
+                </w:rPr>
+              </m:ctrlPr>
+            </m:sSubPr>
+            <m:e>
+              <m:d>
+                <m:dPr>
+                  <m:begChr m:val="|"/>
+                  <m:endChr m:val="⟩"/>
+                  <m:ctrlPr>
+                    <w:rPr>
+                      <w:rFonts w:ascii="Cambria Math" w:eastAsiaTheme="minorEastAsia" w:hAnsi="Cambria Math"/>
+                      <w:i/>
+                      <w:vertAlign w:val="subscript"/>
+                    </w:rPr>
+                  </m:ctrlPr>
+                </m:dPr>
+                <m:e>
+                  <m:r>
+                    <m:rPr>
+                      <m:sty m:val="p"/>
+                    </m:rPr>
+                    <w:rPr>
+                      <w:rFonts w:ascii="Cambria Math" w:eastAsiaTheme="minorEastAsia" w:hAnsi="Cambria Math"/>
+                      <w:vertAlign w:val="subscript"/>
+                    </w:rPr>
+                    <m:t>ψ</m:t>
+                  </m:r>
+                  <m:ctrlPr>
+                    <w:rPr>
+                      <w:rFonts w:ascii="Cambria Math" w:eastAsiaTheme="minorEastAsia" w:hAnsi="Cambria Math"/>
+                      <w:vertAlign w:val="subscript"/>
+                    </w:rPr>
+                  </m:ctrlPr>
+                </m:e>
+              </m:d>
+            </m:e>
+            <m:sub>
+              <m:r>
+                <w:rPr>
+                  <w:rFonts w:ascii="Cambria Math" w:eastAsiaTheme="minorEastAsia" w:hAnsi="Cambria Math"/>
+                  <w:vertAlign w:val="subscript"/>
+                </w:rPr>
+                <m:t>e2</m:t>
+              </m:r>
+            </m:sub>
+          </m:sSub>
+        </m:oMath>
+      </m:oMathPara>
+    </w:p>
+    <w:p>
+      <w:pPr>
+        <w:rPr>
+          <w:rFonts w:eastAsiaTheme="minorEastAsia"/>
+          <w:vertAlign w:val="subscript"/>
+        </w:rPr>
+      </w:pPr>
+      <m:oMathPara>
+        <m:oMath>
+          <m:d>
+            <m:dPr>
+              <m:begChr m:val="|"/>
+              <m:endChr m:val="⟩"/>
+              <m:ctrlPr>
+                <w:rPr>
+                  <w:rFonts w:ascii="Cambria Math" w:eastAsiaTheme="minorEastAsia" w:hAnsi="Cambria Math"/>
+                  <w:i/>
+                  <w:vertAlign w:val="subscript"/>
+                </w:rPr>
+              </m:ctrlPr>
+            </m:dPr>
+            <m:e>
+              <m:r>
+                <w:rPr>
+                  <w:rFonts w:ascii="Cambria Math" w:eastAsiaTheme="minorEastAsia" w:hAnsi="Cambria Math"/>
+                  <w:vertAlign w:val="subscript"/>
+                </w:rPr>
+                <m:t>ψ</m:t>
+              </m:r>
+              <m:d>
+                <m:dPr>
+                  <m:ctrlPr>
+                    <w:rPr>
+                      <w:rFonts w:ascii="Cambria Math" w:eastAsiaTheme="minorEastAsia" w:hAnsi="Cambria Math"/>
+                      <w:i/>
+                      <w:vertAlign w:val="subscript"/>
+                    </w:rPr>
+                  </m:ctrlPr>
+                </m:dPr>
+                <m:e>
+                  <m:r>
+                    <w:rPr>
+                      <w:rFonts w:ascii="Cambria Math" w:eastAsiaTheme="minorEastAsia" w:hAnsi="Cambria Math"/>
+                      <w:vertAlign w:val="subscript"/>
+                    </w:rPr>
+                    <m:t>t=0</m:t>
+                  </m:r>
+                </m:e>
+              </m:d>
+              <m:ctrlPr>
+                <w:rPr>
+                  <w:rFonts w:ascii="Cambria Math" w:eastAsiaTheme="minorEastAsia" w:hAnsi="Cambria Math"/>
+                  <w:vertAlign w:val="subscript"/>
+                </w:rPr>
+              </m:ctrlPr>
+            </m:e>
+          </m:d>
+          <m:r>
+            <w:rPr>
+              <w:rFonts w:ascii="Cambria Math" w:eastAsiaTheme="minorEastAsia" w:hAnsi="Cambria Math"/>
+              <w:vertAlign w:val="subscript"/>
+            </w:rPr>
+            <m:t>=</m:t>
+          </m:r>
+          <m:d>
+            <m:dPr>
+              <m:begChr m:val="|"/>
+              <m:endChr m:val="⟩"/>
+              <m:ctrlPr>
+                <w:rPr>
+                  <w:rFonts w:ascii="Cambria Math" w:eastAsiaTheme="minorEastAsia" w:hAnsi="Cambria Math"/>
+                  <w:i/>
+                  <w:vertAlign w:val="subscript"/>
+                </w:rPr>
+              </m:ctrlPr>
+            </m:dPr>
+            <m:e>
+              <m:r>
+                <m:rPr>
+                  <m:sty m:val="p"/>
+                </m:rPr>
+                <w:rPr>
+                  <w:rFonts w:ascii="Cambria Math" w:eastAsia="Times New Roman" w:hAnsi="Cambria Math" w:cs="Times New Roman"/>
+                  <w:color w:val="111111"/>
+                  <w:shd w:val="clear" w:color="auto" w:fill="FFFFFF"/>
+                  <w:lang w:eastAsia="en-GB"/>
+                </w:rPr>
+                <m:t>↑↑↓↑</m:t>
+              </m:r>
+              <m:ctrlPr>
+                <w:rPr>
+                  <w:rFonts w:ascii="Cambria Math" w:eastAsiaTheme="minorEastAsia" w:hAnsi="Cambria Math"/>
+                  <w:vertAlign w:val="subscript"/>
+                </w:rPr>
+              </m:ctrlPr>
+            </m:e>
+          </m:d>
+          <m:r>
+            <w:rPr>
+              <w:rFonts w:ascii="Cambria Math" w:eastAsiaTheme="minorEastAsia" w:hAnsi="Cambria Math"/>
+              <w:vertAlign w:val="subscript"/>
+            </w:rPr>
+            <m:t>=</m:t>
+          </m:r>
+          <m:d>
+            <m:dPr>
+              <m:begChr m:val="|"/>
+              <m:endChr m:val="⟩"/>
+              <m:ctrlPr>
+                <w:rPr>
+                  <w:rFonts w:ascii="Cambria Math" w:eastAsiaTheme="minorEastAsia" w:hAnsi="Cambria Math"/>
+                  <w:i/>
+                  <w:vertAlign w:val="subscript"/>
+                </w:rPr>
+              </m:ctrlPr>
+            </m:dPr>
+            <m:e>
+              <m:r>
+                <m:rPr>
+                  <m:sty m:val="p"/>
+                </m:rPr>
+                <w:rPr>
+                  <w:rFonts w:ascii="Cambria Math" w:eastAsia="Times New Roman" w:hAnsi="Cambria Math" w:cs="Times New Roman"/>
+                  <w:color w:val="111111"/>
+                  <w:shd w:val="clear" w:color="auto" w:fill="FFFFFF"/>
+                  <w:lang w:eastAsia="en-GB"/>
+                </w:rPr>
+                <m:t>00↓↑</m:t>
+              </m:r>
+              <m:ctrlPr>
+                <w:rPr>
+                  <w:rFonts w:ascii="Cambria Math" w:eastAsiaTheme="minorEastAsia" w:hAnsi="Cambria Math"/>
+                  <w:vertAlign w:val="subscript"/>
+                </w:rPr>
+              </m:ctrlPr>
+            </m:e>
+          </m:d>
+        </m:oMath>
+      </m:oMathPara>
+    </w:p>
+    <w:p>
+      <w:pPr>
+        <w:rPr>
+          <w:rFonts w:eastAsiaTheme="minorEastAsia"/>
+          <w:vertAlign w:val="subscript"/>
+        </w:rPr>
+      </w:pPr>
+    </w:p>
+    <w:p>
+      <w:pPr>
+        <w:rPr>
+          <w:rFonts w:eastAsiaTheme="minorEastAsia"/>
+          <w:vertAlign w:val="subscript"/>
+        </w:rPr>
+      </w:pPr>
+      <w:r>
+        <w:rPr>
+          <w:rFonts w:ascii="u2000" w:eastAsia="Times New Roman" w:hAnsi="u2000" w:cs="Times New Roman"/>
+          <w:color w:val="111111"/>
+          <w:shd w:val="clear" w:color="auto" w:fill="FFFFFF"/>
+          <w:lang w:eastAsia="en-GB"/>
+        </w:rPr>
+        <w:t>↑↑↓↑</w:t>
+      </w:r>
+      <w:r>
+        <w:rPr>
+          <w:rFonts w:ascii="u2000" w:eastAsia="Times New Roman" w:hAnsi="u2000" w:cs="Times New Roman"/>
+          <w:color w:val="111111"/>
+          <w:shd w:val="clear" w:color="auto" w:fill="FFFFFF"/>
+          <w:lang w:eastAsia="en-GB"/>
+        </w:rPr>
+        <w:t xml:space="preserve"> = 00</w:t>
+      </w:r>
+      <w:r>
+        <w:rPr>
+          <w:rFonts w:ascii="u2000" w:eastAsia="Times New Roman" w:hAnsi="u2000" w:cs="Times New Roman"/>
+          <w:color w:val="111111"/>
+          <w:shd w:val="clear" w:color="auto" w:fill="FFFFFF"/>
+          <w:lang w:eastAsia="en-GB"/>
+        </w:rPr>
+        <w:t>↓↑</w:t>
+      </w:r>
+    </w:p>
+    <w:p>
+      <w:pPr>
+        <w:rPr>
+          <w:rFonts w:ascii="u2000" w:eastAsia="Times New Roman" w:hAnsi="u2000" w:cs="Times New Roman"/>
+          <w:color w:val="111111"/>
+          <w:shd w:val="clear" w:color="auto" w:fill="FFFFFF"/>
+          <w:lang w:eastAsia="en-GB"/>
+        </w:rPr>
+      </w:pPr>
+      <m:oMathPara>
+        <m:oMath>
+          <m:r>
+            <w:rPr>
+              <w:rFonts w:ascii="Cambria Math" w:eastAsiaTheme="minorEastAsia" w:hAnsi="Cambria Math"/>
+              <w:vertAlign w:val="subscript"/>
+            </w:rPr>
+            <m:t xml:space="preserve"> </m:t>
+          </m:r>
+        </m:oMath>
+      </m:oMathPara>
+    </w:p>
+    <w:p>
+      <w:pPr>
+        <w:rPr>
+          <w:rFonts w:eastAsiaTheme="minorEastAsia"/>
+          <w:vertAlign w:val="subscript"/>
+        </w:rPr>
+      </w:pPr>
     </w:p>
     <w:sectPr>
-      <w:headerReference w:type="default" r:id="rId6"/>
+      <w:headerReference w:type="default" r:id="rId7"/>
       <w:pgSz w:w="11906" w:h="16838"/>
       <w:pgMar w:top="1440" w:right="1440" w:bottom="1440" w:left="1440" w:header="708" w:footer="708" w:gutter="0"/>
       <w:cols w:space="708"/>
@@ -473,6 +1200,127 @@
     </w:pPr>
   </w:p>
 </w:hdr>
+</file>
+
+<file path=word/numbering.xml><?xml version="1.0" encoding="utf-8"?>
+<w:numbering xmlns:wpc="http://schemas.microsoft.com/office/word/2010/wordprocessingCanvas" xmlns:cx="http://schemas.microsoft.com/office/drawing/2014/chartex" xmlns:cx1="http://schemas.microsoft.com/office/drawing/2015/9/8/chartex" xmlns:cx2="http://schemas.microsoft.com/office/drawing/2015/10/21/chartex" xmlns:cx3="http://schemas.microsoft.com/office/drawing/2016/5/9/chartex" xmlns:cx4="http://schemas.microsoft.com/office/drawing/2016/5/10/chartex" xmlns:cx5="http://schemas.microsoft.com/office/drawing/2016/5/11/chartex" xmlns:cx6="http://schemas.microsoft.com/office/drawing/2016/5/12/chartex" xmlns:cx7="http://schemas.microsoft.com/office/drawing/2016/5/13/chartex" xmlns:cx8="http://schemas.microsoft.com/office/drawing/2016/5/14/chartex" xmlns:mc="http://schemas.openxmlformats.org/markup-compatibility/2006" xmlns:aink="http://schemas.microsoft.com/office/drawing/2016/ink" xmlns:am3d="http://schemas.microsoft.com/office/drawing/2017/model3d" xmlns:o="urn:schemas-microsoft-com:office:office" xmlns:oel="http://schemas.microsoft.com/office/2019/extlst" xmlns:r="http://schemas.openxmlformats.org/officeDocument/2006/relationships" xmlns:m="http://schemas.openxmlformats.org/officeDocument/2006/math" xmlns:v="urn:schemas-microsoft-com:vml" xmlns:wp14="http://schemas.microsoft.com/office/word/2010/wordprocessingDrawing" xmlns:wp="http://schemas.openxmlformats.org/drawingml/2006/wordprocessingDrawing" xmlns:w10="urn:schemas-microsoft-com:office:word" xmlns:w="http://schemas.openxmlformats.org/wordprocessingml/2006/main" xmlns:w14="http://schemas.microsoft.com/office/word/2010/wordml" xmlns:w15="http://schemas.microsoft.com/office/word/2012/wordml" xmlns:w16cex="http://schemas.microsoft.com/office/word/2018/wordml/cex" xmlns:w16cid="http://schemas.microsoft.com/office/word/2016/wordml/cid" xmlns:w16="http://schemas.microsoft.com/office/word/2018/wordml" xmlns:w16sdtdh="http://schemas.microsoft.com/office/word/2020/wordml/sdtdatahash" xmlns:w16se="http://schemas.microsoft.com/office/word/2015/wordml/symex" xmlns:wpg="http://schemas.microsoft.com/office/word/2010/wordprocessingGroup" xmlns:wpi="http://schemas.microsoft.com/office/word/2010/wordprocessingInk" xmlns:wne="http://schemas.microsoft.com/office/word/2006/wordml" xmlns:wps="http://schemas.microsoft.com/office/word/2010/wordprocessingShape" mc:Ignorable="w14 w15 w16se w16cid w16 w16cex w16sdtdh wp14">
+  <w:abstractNum w:abstractNumId="0" w15:restartNumberingAfterBreak="0">
+    <w:nsid w:val="61D032D0"/>
+    <w:multiLevelType w:val="multilevel"/>
+    <w:tmpl w:val="2CE0D38E"/>
+    <w:lvl w:ilvl="0">
+      <w:start w:val="1"/>
+      <w:numFmt w:val="decimal"/>
+      <w:lvlText w:val="%1."/>
+      <w:lvlJc w:val="left"/>
+      <w:pPr>
+        <w:tabs>
+          <w:tab w:val="num" w:pos="720"/>
+        </w:tabs>
+        <w:ind w:left="720" w:hanging="360"/>
+      </w:pPr>
+    </w:lvl>
+    <w:lvl w:ilvl="1" w:tentative="1">
+      <w:start w:val="1"/>
+      <w:numFmt w:val="decimal"/>
+      <w:lvlText w:val="%2."/>
+      <w:lvlJc w:val="left"/>
+      <w:pPr>
+        <w:tabs>
+          <w:tab w:val="num" w:pos="1440"/>
+        </w:tabs>
+        <w:ind w:left="1440" w:hanging="360"/>
+      </w:pPr>
+    </w:lvl>
+    <w:lvl w:ilvl="2" w:tentative="1">
+      <w:start w:val="1"/>
+      <w:numFmt w:val="decimal"/>
+      <w:lvlText w:val="%3."/>
+      <w:lvlJc w:val="left"/>
+      <w:pPr>
+        <w:tabs>
+          <w:tab w:val="num" w:pos="2160"/>
+        </w:tabs>
+        <w:ind w:left="2160" w:hanging="360"/>
+      </w:pPr>
+    </w:lvl>
+    <w:lvl w:ilvl="3" w:tentative="1">
+      <w:start w:val="1"/>
+      <w:numFmt w:val="decimal"/>
+      <w:lvlText w:val="%4."/>
+      <w:lvlJc w:val="left"/>
+      <w:pPr>
+        <w:tabs>
+          <w:tab w:val="num" w:pos="2880"/>
+        </w:tabs>
+        <w:ind w:left="2880" w:hanging="360"/>
+      </w:pPr>
+    </w:lvl>
+    <w:lvl w:ilvl="4" w:tentative="1">
+      <w:start w:val="1"/>
+      <w:numFmt w:val="decimal"/>
+      <w:lvlText w:val="%5."/>
+      <w:lvlJc w:val="left"/>
+      <w:pPr>
+        <w:tabs>
+          <w:tab w:val="num" w:pos="3600"/>
+        </w:tabs>
+        <w:ind w:left="3600" w:hanging="360"/>
+      </w:pPr>
+    </w:lvl>
+    <w:lvl w:ilvl="5" w:tentative="1">
+      <w:start w:val="1"/>
+      <w:numFmt w:val="decimal"/>
+      <w:lvlText w:val="%6."/>
+      <w:lvlJc w:val="left"/>
+      <w:pPr>
+        <w:tabs>
+          <w:tab w:val="num" w:pos="4320"/>
+        </w:tabs>
+        <w:ind w:left="4320" w:hanging="360"/>
+      </w:pPr>
+    </w:lvl>
+    <w:lvl w:ilvl="6" w:tentative="1">
+      <w:start w:val="1"/>
+      <w:numFmt w:val="decimal"/>
+      <w:lvlText w:val="%7."/>
+      <w:lvlJc w:val="left"/>
+      <w:pPr>
+        <w:tabs>
+          <w:tab w:val="num" w:pos="5040"/>
+        </w:tabs>
+        <w:ind w:left="5040" w:hanging="360"/>
+      </w:pPr>
+    </w:lvl>
+    <w:lvl w:ilvl="7" w:tentative="1">
+      <w:start w:val="1"/>
+      <w:numFmt w:val="decimal"/>
+      <w:lvlText w:val="%8."/>
+      <w:lvlJc w:val="left"/>
+      <w:pPr>
+        <w:tabs>
+          <w:tab w:val="num" w:pos="5760"/>
+        </w:tabs>
+        <w:ind w:left="5760" w:hanging="360"/>
+      </w:pPr>
+    </w:lvl>
+    <w:lvl w:ilvl="8" w:tentative="1">
+      <w:start w:val="1"/>
+      <w:numFmt w:val="decimal"/>
+      <w:lvlText w:val="%9."/>
+      <w:lvlJc w:val="left"/>
+      <w:pPr>
+        <w:tabs>
+          <w:tab w:val="num" w:pos="6480"/>
+        </w:tabs>
+        <w:ind w:left="6480" w:hanging="360"/>
+      </w:pPr>
+    </w:lvl>
+  </w:abstractNum>
+  <w:num w:numId="1" w16cid:durableId="827212558">
+    <w:abstractNumId w:val="0"/>
+  </w:num>
+</w:numbering>
 </file>
 
 <file path=word/styles.xml><?xml version="1.0" encoding="utf-8"?>
@@ -949,6 +1797,32 @@
       <w:color w:val="808080"/>
     </w:rPr>
   </w:style>
+  <w:style w:type="character" w:styleId="HTMLKeyboard">
+    <w:name w:val="HTML Keyboard"/>
+    <w:basedOn w:val="DefaultParagraphFont"/>
+    <w:uiPriority w:val="99"/>
+    <w:semiHidden/>
+    <w:unhideWhenUsed/>
+    <w:rsid w:val="00D332B6"/>
+    <w:rPr>
+      <w:rFonts w:ascii="Courier New" w:eastAsia="Times New Roman" w:hAnsi="Courier New" w:cs="Courier New"/>
+      <w:sz w:val="20"/>
+      <w:szCs w:val="20"/>
+    </w:rPr>
+  </w:style>
+  <w:style w:type="character" w:styleId="HTMLCode">
+    <w:name w:val="HTML Code"/>
+    <w:basedOn w:val="DefaultParagraphFont"/>
+    <w:uiPriority w:val="99"/>
+    <w:semiHidden/>
+    <w:unhideWhenUsed/>
+    <w:rsid w:val="00D332B6"/>
+    <w:rPr>
+      <w:rFonts w:ascii="Courier New" w:eastAsia="Times New Roman" w:hAnsi="Courier New" w:cs="Courier New"/>
+      <w:sz w:val="20"/>
+      <w:szCs w:val="20"/>
+    </w:rPr>
+  </w:style>
 </w:styles>
 </file>
 

</xml_diff>